<commit_message>
Development and Validation of a Logistic Regression Model to Estimate the Risk of WMSDs in Portuguese Home Care Nurses
</commit_message>
<xml_diff>
--- a/Bibliografia /RevistasCientificas_Q1/Delirium Diagnostic and Screening Instruments/Delirium Diagnóstico e Instrumentos de Rastreio em Departamento de Emergência.docx
+++ b/Bibliografia /RevistasCientificas_Q1/Delirium Diagnostic and Screening Instruments/Delirium Diagnóstico e Instrumentos de Rastreio em Departamento de Emergência.docx
@@ -12,7 +12,73 @@
         <w:rPr>
           <w:lang w:val="pt-BR"/>
         </w:rPr>
-        <w:t>Delirium Diagnóstico e Instrumentos de Rastreio em</w:t>
+        <w:t xml:space="preserve">Delirium Diagnóstico e Instrumentos de Rastreio em Departamento de Emergência: Uma </w:t>
+      </w:r>
+      <w:proofErr w:type="spellStart"/>
+      <w:r>
+        <w:rPr>
+          <w:lang w:val="pt-BR"/>
+        </w:rPr>
+        <w:t>Actualização</w:t>
+      </w:r>
+      <w:proofErr w:type="spellEnd"/>
+    </w:p>
+    <w:p>
+      <w:pPr>
+        <w:rPr>
+          <w:lang w:val="pt-BR"/>
+        </w:rPr>
+      </w:pPr>
+      <w:r>
+        <w:rPr>
+          <w:lang w:val="pt-BR"/>
+        </w:rPr>
+        <w:t xml:space="preserve">Revisão Sistemática </w:t>
+      </w:r>
+    </w:p>
+    <w:p>
+      <w:pPr>
+        <w:rPr>
+          <w:lang w:val="pt-BR"/>
+        </w:rPr>
+      </w:pPr>
+    </w:p>
+    <w:p>
+      <w:pPr>
+        <w:rPr>
+          <w:lang w:val="pt-BR"/>
+        </w:rPr>
+      </w:pPr>
+      <w:r>
+        <w:rPr>
+          <w:lang w:val="pt-BR"/>
+        </w:rPr>
+        <w:fldChar w:fldCharType="begin" w:fldLock="1"/>
+      </w:r>
+      <w:r>
+        <w:rPr>
+          <w:lang w:val="pt-BR"/>
+        </w:rPr>
+        <w:instrText>ADDIN CSL_CITATION {"citationItems":[{"id":"ITEM-1","itemData":{"DOI":"10.3390/geriatrics1030022","ISSN":"23083417","abstract":"Background: Emergency care systems are at the core of modern healthcare and are the \"point-of-entry/admission\" into the hospital for many older/elderly patients. Among these, it is estimated that 15% to 30% will have delirium on admission and that over 50% will develop it during their stay. However, appropriate delirium diagnostic and screening still remains a critical area of need. The goal of this review is to update the field, exploring target areas in screening methods for delirium in the Emergency Department (ED), and/or acute care units, in the older population.Methods: A systematic review was conducted to search screening/diagnostic methods for delirium in the ED and/or acute care units within the ED. Results: Seven different scales were identified. Of the identified instruments, the Confusion Assessment Method (CAM) for the Intense Care Unit (CAM-ICU) was the most widely used. Of note, a brief two-step approach for delirium surveillance was defined with the Delirium Triage Screen (DTS) and the Brief Confusion Assessment Method(bCAM), and the diagnostic accuracy of the Richmond Agitation-Sedation Scale (RASS) for delirium had a good sensitivity and specificity in older patients. Conclusion: The CAM-ICU appears as the potential reference standard for use in the ED, but research in a global approach of evaluation ofactual and past cognitive changes is still warranted.","author":[{"dropping-particle":"","family":"Mariz","given":"José","non-dropping-particle":"","parse-names":false,"suffix":""},{"dropping-particle":"","family":"Castanho","given":"Teresa Costa","non-dropping-particle":"","parse-names":false,"suffix":""},{"dropping-particle":"","family":"Teixeira","given":"Jorge","non-dropping-particle":"","parse-names":false,"suffix":""},{"dropping-particle":"","family":"Sousa","given":"Nuno","non-dropping-particle":"","parse-names":false,"suffix":""},{"dropping-particle":"","family":"Santos","given":"Nadine Correia","non-dropping-particle":"","parse-names":false,"suffix":""}],"container-title":"Geriatrics (Switzerland)","id":"ITEM-1","issue":"3","issued":{"date-parts":[["2016"]]},"page":"1-14","title":"Delirium diagnostic and screening instruments in the emergency department: An up-to-date systematic review","type":"article-journal","volume":"1"},"uris":["http://www.mendeley.com/documents/?uuid=e0f9ced9-c1bc-47c2-a14a-9250f0504c1b"]}],"mendeley":{"formattedCitation":"(Mariz, Castanho, Teixeira, Sousa, &amp; Santos, 2016)","plainTextFormattedCitation":"(Mariz, Castanho, Teixeira, Sousa, &amp; Santos, 2016)"},"properties":{"noteIndex":0},"schema":"https://github.com/citation-style-language/schema/raw/master/csl-citation.json"}</w:instrText>
+      </w:r>
+      <w:r>
+        <w:rPr>
+          <w:lang w:val="pt-BR"/>
+        </w:rPr>
+        <w:fldChar w:fldCharType="separate"/>
+      </w:r>
+      <w:r>
+        <w:rPr>
+          <w:noProof/>
+          <w:lang w:val="pt-BR"/>
+        </w:rPr>
+        <w:t>(Mariz, Castanho, Teixeira, Sousa, &amp; Santos, 2016)</w:t>
+      </w:r>
+      <w:r>
+        <w:rPr>
+          <w:lang w:val="pt-BR"/>
+        </w:rPr>
+        <w:fldChar w:fldCharType="end"/>
       </w:r>
       <w:r>
         <w:rPr>
@@ -20,84 +86,6 @@
         </w:rPr>
         <w:t xml:space="preserve"> </w:t>
       </w:r>
-      <w:r>
-        <w:rPr>
-          <w:lang w:val="pt-BR"/>
-        </w:rPr>
-        <w:t xml:space="preserve">Departamento de Emergência: Uma </w:t>
-      </w:r>
-      <w:proofErr w:type="spellStart"/>
-      <w:r>
-        <w:rPr>
-          <w:lang w:val="pt-BR"/>
-        </w:rPr>
-        <w:t>Actualização</w:t>
-      </w:r>
-      <w:proofErr w:type="spellEnd"/>
-    </w:p>
-    <w:p>
-      <w:pPr>
-        <w:rPr>
-          <w:lang w:val="pt-BR"/>
-        </w:rPr>
-      </w:pPr>
-      <w:r>
-        <w:rPr>
-          <w:lang w:val="pt-BR"/>
-        </w:rPr>
-        <w:t xml:space="preserve">Revisão Sistemática </w:t>
-      </w:r>
-    </w:p>
-    <w:p>
-      <w:pPr>
-        <w:rPr>
-          <w:lang w:val="pt-BR"/>
-        </w:rPr>
-      </w:pPr>
-    </w:p>
-    <w:p>
-      <w:pPr>
-        <w:rPr>
-          <w:lang w:val="pt-BR"/>
-        </w:rPr>
-      </w:pPr>
-      <w:r>
-        <w:rPr>
-          <w:lang w:val="pt-BR"/>
-        </w:rPr>
-        <w:fldChar w:fldCharType="begin" w:fldLock="1"/>
-      </w:r>
-      <w:r>
-        <w:rPr>
-          <w:lang w:val="pt-BR"/>
-        </w:rPr>
-        <w:instrText>ADDIN CSL_CITATION {"citationItems":[{"id":"ITEM-1","itemData":{"DOI":"10.3390/geriatrics1030022","ISSN":"23083417","abstract":"Background: Emergency care systems are at the core of modern healthcare and are the \"point-of-entry/admission\" into the hospital for many older/elderly patients. Among these, it is estimated that 15% to 30% will have delirium on admission and that over 50% will develop it during their stay. However, appropriate delirium diagnostic and screening still remains a critical area of need. The goal of this review is to update the field, exploring target areas in screening methods for delirium in the Emergency Department (ED), and/or acute care units, in the older population.Methods: A systematic review was conducted to search screening/diagnostic methods for delirium in the ED and/or acute care units within the ED. Results: Seven different scales were identified. Of the identified instruments, the Confusion Assessment Method (CAM) for the Intense Care Unit (CAM-ICU) was the most widely used. Of note, a brief two-step approach for delirium surveillance was defined with the Delirium Triage Screen (DTS) and the Brief Confusion Assessment Method(bCAM), and the diagnostic accuracy of the Richmond Agitation-Sedation Scale (RASS) for delirium had a good sensitivity and specificity in older patients. Conclusion: The CAM-ICU appears as the potential reference standard for use in the ED, but research in a global approach of evaluation ofactual and past cognitive changes is still warranted.","author":[{"dropping-particle":"","family":"Mariz","given":"José","non-dropping-particle":"","parse-names":false,"suffix":""},{"dropping-particle":"","family":"Castanho","given":"Teresa Costa","non-dropping-particle":"","parse-names":false,"suffix":""},{"dropping-particle":"","family":"Teixeira","given":"Jorge","non-dropping-particle":"","parse-names":false,"suffix":""},{"dropping-particle":"","family":"Sousa","given":"Nuno","non-dropping-particle":"","parse-names":false,"suffix":""},{"dropping-particle":"","family":"Santos","given":"Nadine Correia","non-dropping-particle":"","parse-names":false,"suffix":""}],"container-title":"Geriatrics (Switzerland)","id":"ITEM-1","issue":"3","issued":{"date-parts":[["2016"]]},"page":"1-14","title":"Delirium diagnostic and screening instruments in the emergency department: An up-to-date systematic review","type":"article-journal","volume":"1"},"uris":["http://www.mendeley.com/documents/?uuid=e0f9ced9-c1bc-47c2-a14a-9250f0504c1b"]}],"mendeley":{"formattedCitation":"(Mariz, Castanho, Teixeira, Sousa, &amp; Santos, 2016)","plainTextFormattedCitation":"(Mariz, Castanho, Teixeira, Sousa, &amp; Santos, 2016)"},"properties":{"noteIndex":0},"schema":"https://github.com/citation-style-language/schema/raw/master/csl-citation.json"}</w:instrText>
-      </w:r>
-      <w:r>
-        <w:rPr>
-          <w:lang w:val="pt-BR"/>
-        </w:rPr>
-        <w:fldChar w:fldCharType="separate"/>
-      </w:r>
-      <w:r>
-        <w:rPr>
-          <w:noProof/>
-          <w:lang w:val="pt-BR"/>
-        </w:rPr>
-        <w:t>(Mariz, Castanho, Teixeira, Sousa, &amp; Santos, 2016)</w:t>
-      </w:r>
-      <w:r>
-        <w:rPr>
-          <w:lang w:val="pt-BR"/>
-        </w:rPr>
-        <w:fldChar w:fldCharType="end"/>
-      </w:r>
-      <w:r>
-        <w:rPr>
-          <w:lang w:val="pt-BR"/>
-        </w:rPr>
-        <w:t xml:space="preserve"> </w:t>
-      </w:r>
     </w:p>
     <w:p>
       <w:pPr>
@@ -189,7 +177,20 @@
         <w:rPr>
           <w:lang w:val="pt-BR"/>
         </w:rPr>
-        <w:t xml:space="preserve"> e/ou de cuidados agudos dentro da DE. Resultados: Foram identificadas sete escalas diferentes.</w:t>
+        <w:t xml:space="preserve"> e/ou de cuidados agudos dentro da DE.</w:t>
+      </w:r>
+    </w:p>
+    <w:p>
+      <w:pPr>
+        <w:rPr>
+          <w:lang w:val="pt-BR"/>
+        </w:rPr>
+      </w:pPr>
+      <w:r>
+        <w:rPr>
+          <w:lang w:val="pt-BR"/>
+        </w:rPr>
+        <w:t>Resultados: Foram identificadas sete escalas diferentes.</w:t>
       </w:r>
     </w:p>
     <w:p>

</xml_diff>